<commit_message>
Criação do volume de configuração do proxy reverso
</commit_message>
<xml_diff>
--- a/Hello World.docx
+++ b/Hello World.docx
@@ -41,10 +41,37 @@
         </w:numPr>
       </w:pPr>
       <w:r>
-        <w:t xml:space="preserve">Digitar Docker + </w:t>
+        <w:t xml:space="preserve">Digitar </w:t>
       </w:r>
       <w:proofErr w:type="spellStart"/>
       <w:r>
+        <w:rPr>
+          <w:b/>
+          <w:bCs/>
+        </w:rPr>
+        <w:t>d</w:t>
+      </w:r>
+      <w:r>
+        <w:rPr>
+          <w:b/>
+          <w:bCs/>
+        </w:rPr>
+        <w:t>ocker</w:t>
+      </w:r>
+      <w:proofErr w:type="spellEnd"/>
+      <w:r>
+        <w:rPr>
+          <w:b/>
+          <w:bCs/>
+        </w:rPr>
+        <w:t xml:space="preserve"> + </w:t>
+      </w:r>
+      <w:proofErr w:type="spellStart"/>
+      <w:r>
+        <w:rPr>
+          <w:b/>
+          <w:bCs/>
+        </w:rPr>
         <w:t>enther</w:t>
       </w:r>
       <w:proofErr w:type="spellEnd"/>

</xml_diff>